<commit_message>
1st homework finished and ppt is uploaded.
</commit_message>
<xml_diff>
--- a/文档/质量管理计划.docx
+++ b/文档/质量管理计划.docx
@@ -41,6 +41,12 @@
           <w:lang w:val="en-US" w:eastAsia="zh-CN"/>
         </w:rPr>
         <w:tab/>
+      </w:r>
+      <w:r>
+        <w:rPr>
+          <w:rFonts w:hint="eastAsia"/>
+          <w:lang w:val="en-US" w:eastAsia="zh-CN"/>
+        </w:rPr>
         <w:t>软件质量。</w:t>
       </w:r>
     </w:p>
@@ -71,7 +77,7 @@
           <w:rFonts w:hint="eastAsia"/>
           <w:lang w:val="en-US" w:eastAsia="zh-CN"/>
         </w:rPr>
-        <w:t>3.加强软件测试：使用JTest对开发进行测试，尽量保证测试的完善性。</w:t>
+        <w:t>3.加强软件测试：每个阶段对开发进行测试，尽量保证测试的完善性和充分性。</w:t>
       </w:r>
     </w:p>
     <w:p>
@@ -101,38 +107,22 @@
           <w:rFonts w:hint="eastAsia"/>
           <w:lang w:val="en-US" w:eastAsia="zh-CN"/>
         </w:rPr>
-        <w:t>5.对软件的变更、更改进行严格控制：软件的变更一定要通过一定的流程和方法，切忌随意</w:t>
-      </w:r>
-      <w:r>
-        <w:rPr>
-          <w:rFonts w:hint="eastAsia"/>
-          <w:lang w:val="en-US" w:eastAsia="zh-CN"/>
-        </w:rPr>
-        <w:tab/>
-        <w:t>变更软件。</w:t>
-      </w:r>
-    </w:p>
-    <w:p>
-      <w:pPr>
-        <w:rPr>
-          <w:rFonts w:hint="eastAsia"/>
-          <w:lang w:val="en-US" w:eastAsia="zh-CN"/>
-        </w:rPr>
-      </w:pPr>
-      <w:r>
-        <w:rPr>
-          <w:rFonts w:hint="eastAsia"/>
-          <w:lang w:val="en-US" w:eastAsia="zh-CN"/>
-        </w:rPr>
-        <w:t>6.对软件质量进行度量：对软件的质量进行评估，可适当找用户进行体验，根据体验对软件</w:t>
-      </w:r>
-      <w:r>
-        <w:rPr>
-          <w:rFonts w:hint="eastAsia"/>
-          <w:lang w:val="en-US" w:eastAsia="zh-CN"/>
-        </w:rPr>
-        <w:tab/>
-        <w:t>的质量进行度量。</w:t>
+        <w:t>5.对软件的变更、更改进行严格控制：软件的变更一定要通过评估、调度和跟踪的流程。</w:t>
+      </w:r>
+    </w:p>
+    <w:p>
+      <w:pPr>
+        <w:rPr>
+          <w:rFonts w:hint="eastAsia"/>
+          <w:lang w:val="en-US" w:eastAsia="zh-CN"/>
+        </w:rPr>
+      </w:pPr>
+      <w:r>
+        <w:rPr>
+          <w:rFonts w:hint="eastAsia"/>
+          <w:lang w:val="en-US" w:eastAsia="zh-CN"/>
+        </w:rPr>
+        <w:t>6.对软件质量进行度量：每个阶段都要对软件质量状态进行评估，保证软件的质量。</w:t>
       </w:r>
     </w:p>
     <w:p>
@@ -175,12 +165,14 @@
           <w:rFonts w:hint="eastAsia"/>
           <w:lang w:val="en-US" w:eastAsia="zh-CN"/>
         </w:rPr>
-        <w:t>找同学互相打分进行软件质量的度量，来保证软件的质量，起到互相监督的作用。</w:t>
-      </w:r>
+        <w:t>成立软件评审小组，找同学担当组员，对每个阶段或者关键点的产物按照软件评审的步骤评估产出物是否符合预计的质量要求，关注各阶段的评审和测试缺陷。</w:t>
+      </w:r>
+    </w:p>
+    <w:p/>
+    <w:p>
       <w:bookmarkStart w:id="0" w:name="_GoBack"/>
       <w:bookmarkEnd w:id="0"/>
     </w:p>
-    <w:p/>
     <w:sectPr>
       <w:pgSz w:w="11906" w:h="16838"/>
       <w:pgMar w:top="1440" w:right="1800" w:bottom="1440" w:left="1800" w:header="851" w:footer="992" w:gutter="0"/>

</xml_diff>